<commit_message>
Added Model in ShoppingCartApp
</commit_message>
<xml_diff>
--- a/Project Docs/Shopaholic SRS.docx
+++ b/Project Docs/Shopaholic SRS.docx
@@ -50,25 +50,17 @@
         <w:jc w:val="both"/>
         <w:rPr>
           <w:rFonts w:ascii="Times New Roman" w:eastAsia="Cambria" w:hAnsi="Times New Roman"/>
-          <w:sz w:val="22"/>
-          <w:szCs w:val="22"/>
+          <w:sz w:val="24"/>
+          <w:szCs w:val="24"/>
         </w:rPr>
       </w:pPr>
       <w:r>
         <w:rPr>
           <w:rFonts w:ascii="Times New Roman" w:eastAsia="Cambria" w:hAnsi="Times New Roman"/>
-          <w:sz w:val="22"/>
-          <w:szCs w:val="22"/>
-        </w:rPr>
-        <w:t>B</w:t>
-      </w:r>
-      <w:r>
-        <w:rPr>
-          <w:rFonts w:ascii="Times New Roman" w:eastAsia="Cambria" w:hAnsi="Times New Roman"/>
-          <w:sz w:val="22"/>
-          <w:szCs w:val="22"/>
-        </w:rPr>
-        <w:t>ackground</w:t>
+          <w:sz w:val="24"/>
+          <w:szCs w:val="24"/>
+        </w:rPr>
+        <w:t>Background</w:t>
       </w:r>
       <w:bookmarkEnd w:id="0"/>
     </w:p>
@@ -167,8 +159,8 @@
         <w:jc w:val="both"/>
         <w:rPr>
           <w:rFonts w:ascii="Times New Roman" w:hAnsi="Times New Roman"/>
-          <w:sz w:val="22"/>
-          <w:szCs w:val="22"/>
+          <w:sz w:val="24"/>
+          <w:szCs w:val="24"/>
         </w:rPr>
       </w:pPr>
       <w:bookmarkStart w:id="1" w:name="_Toc401596776"/>
@@ -176,8 +168,8 @@
       <w:r>
         <w:rPr>
           <w:rFonts w:ascii="Times New Roman" w:hAnsi="Times New Roman"/>
-          <w:sz w:val="22"/>
-          <w:szCs w:val="22"/>
+          <w:sz w:val="24"/>
+          <w:szCs w:val="24"/>
         </w:rPr>
         <w:t>Purpose of this document</w:t>
       </w:r>
@@ -187,40 +179,41 @@
     <w:p>
       <w:pPr>
         <w:spacing w:line="360" w:lineRule="auto"/>
-        <w:ind w:firstLine="720"/>
-        <w:jc w:val="both"/>
-        <w:rPr>
-          <w:rFonts w:eastAsia="Calibri"/>
-          <w:szCs w:val="24"/>
-        </w:rPr>
-      </w:pPr>
-      <w:r>
-        <w:rPr>
-          <w:rFonts w:eastAsia="Calibri"/>
-          <w:szCs w:val="24"/>
-        </w:rPr>
-        <w:t xml:space="preserve">This document defines the Business process flow of </w:t>
-      </w:r>
-      <w:r>
-        <w:rPr>
-          <w:rFonts w:eastAsia="Cambria"/>
-          <w:szCs w:val="24"/>
-        </w:rPr>
-        <w:t>Shopaholic</w:t>
-      </w:r>
-      <w:r>
-        <w:rPr>
-          <w:rFonts w:eastAsia="Calibri"/>
-          <w:szCs w:val="24"/>
-        </w:rPr>
-        <w:t>. This document reflects the results of the discussions between the stakeholders, program architect and experts from banking domain.</w:t>
-      </w:r>
-      <w:r>
+        <w:ind w:left="284"/>
+        <w:jc w:val="both"/>
         <w:rPr>
           <w:rFonts w:eastAsia="Calibri"/>
           <w:b/>
           <w:szCs w:val="24"/>
         </w:rPr>
+      </w:pPr>
+      <w:r>
+        <w:rPr>
+          <w:rFonts w:eastAsia="Calibri"/>
+          <w:szCs w:val="24"/>
+        </w:rPr>
+        <w:t xml:space="preserve">This document defines the Business process flow of </w:t>
+      </w:r>
+      <w:r>
+        <w:rPr>
+          <w:rFonts w:eastAsia="Cambria"/>
+          <w:szCs w:val="24"/>
+        </w:rPr>
+        <w:t>Shopaholic</w:t>
+      </w:r>
+      <w:r>
+        <w:rPr>
+          <w:rFonts w:eastAsia="Calibri"/>
+          <w:szCs w:val="24"/>
+        </w:rPr>
+        <w:t>. This document reflects the results of the discussions between the stakeholders, program architect and experts from banking domain.</w:t>
+      </w:r>
+      <w:r>
+        <w:rPr>
+          <w:rFonts w:eastAsia="Calibri"/>
+          <w:b/>
+          <w:szCs w:val="24"/>
+        </w:rPr>
         <w:t xml:space="preserve"> </w:t>
       </w:r>
     </w:p>
@@ -230,9 +223,11 @@
         <w:spacing w:line="360" w:lineRule="auto"/>
         <w:jc w:val="both"/>
         <w:rPr>
-          <w:rFonts w:ascii="Times New Roman" w:hAnsi="Times New Roman"/>
-          <w:sz w:val="22"/>
-          <w:szCs w:val="22"/>
+          <w:rFonts w:ascii="Times New Roman" w:eastAsiaTheme="minorHAnsi" w:hAnsi="Times New Roman"/>
+          <w:kern w:val="0"/>
+          <w:sz w:val="24"/>
+          <w:szCs w:val="24"/>
+          <w:lang w:val="en-IN" w:eastAsia="en-IN"/>
         </w:rPr>
       </w:pPr>
       <w:bookmarkStart w:id="3" w:name="_Toc401596777"/>
@@ -241,13 +236,39 @@
       <w:r>
         <w:rPr>
           <w:rFonts w:ascii="Times New Roman" w:hAnsi="Times New Roman"/>
-          <w:sz w:val="22"/>
-          <w:szCs w:val="22"/>
+          <w:sz w:val="24"/>
+          <w:szCs w:val="24"/>
         </w:rPr>
         <w:t>Definitions</w:t>
       </w:r>
       <w:bookmarkEnd w:id="3"/>
       <w:bookmarkEnd w:id="4"/>
+      <w:r>
+        <w:rPr>
+          <w:rFonts w:ascii="Times New Roman" w:hAnsi="Times New Roman"/>
+          <w:sz w:val="24"/>
+          <w:szCs w:val="24"/>
+        </w:rPr>
+        <w:tab/>
+      </w:r>
+      <w:r>
+        <w:rPr>
+          <w:rFonts w:ascii="Times New Roman" w:hAnsi="Times New Roman"/>
+          <w:sz w:val="24"/>
+          <w:szCs w:val="24"/>
+        </w:rPr>
+        <w:tab/>
+      </w:r>
+      <w:r>
+        <w:rPr>
+          <w:rFonts w:ascii="Times New Roman" w:eastAsiaTheme="minorHAnsi" w:hAnsi="Times New Roman"/>
+          <w:kern w:val="0"/>
+          <w:sz w:val="24"/>
+          <w:szCs w:val="24"/>
+          <w:lang w:val="en-IN" w:eastAsia="en-IN"/>
+        </w:rPr>
+        <w:tab/>
+      </w:r>
     </w:p>
     <w:p>
       <w:pPr>
@@ -335,7 +356,42 @@
           <w:szCs w:val="24"/>
           <w:lang w:val="en-IN" w:eastAsia="en-IN"/>
         </w:rPr>
-        <w:t>: Software Developers/Trainers from Swabhav Techlabs Pvt Ltd.</w:t>
+        <w:t>: Software Developers</w:t>
+      </w:r>
+      <w:r>
+        <w:rPr>
+          <w:rFonts w:ascii="Times New Roman" w:hAnsi="Times New Roman" w:cs="Times New Roman"/>
+          <w:sz w:val="24"/>
+          <w:szCs w:val="24"/>
+          <w:lang w:val="en-IN" w:eastAsia="en-IN"/>
+        </w:rPr>
+        <w:t xml:space="preserve"> from </w:t>
+      </w:r>
+      <w:r>
+        <w:rPr>
+          <w:rFonts w:ascii="Times New Roman" w:eastAsia="Cambria" w:hAnsi="Times New Roman" w:cs="Times New Roman"/>
+          <w:sz w:val="24"/>
+          <w:szCs w:val="24"/>
+        </w:rPr>
+        <w:t>Shopaholic</w:t>
+      </w:r>
+      <w:r>
+        <w:rPr>
+          <w:rFonts w:ascii="Times New Roman" w:hAnsi="Times New Roman" w:cs="Times New Roman"/>
+          <w:sz w:val="24"/>
+          <w:szCs w:val="24"/>
+          <w:lang w:val="en-IN" w:eastAsia="en-IN"/>
+        </w:rPr>
+        <w:t xml:space="preserve"> </w:t>
+      </w:r>
+      <w:r>
+        <w:rPr>
+          <w:rFonts w:ascii="Times New Roman" w:hAnsi="Times New Roman" w:cs="Times New Roman"/>
+          <w:sz w:val="24"/>
+          <w:szCs w:val="24"/>
+          <w:lang w:val="en-IN" w:eastAsia="en-IN"/>
+        </w:rPr>
+        <w:t>Pvt Ltd.</w:t>
       </w:r>
     </w:p>
     <w:p>
@@ -442,7 +498,21 @@
           <w:rFonts w:eastAsia="Calibri"/>
           <w:szCs w:val="24"/>
         </w:rPr>
-        <w:t xml:space="preserve"> in this system and actors role with respect to the </w:t>
+        <w:t xml:space="preserve"> in this system and </w:t>
+      </w:r>
+      <w:r>
+        <w:rPr>
+          <w:rFonts w:eastAsia="Calibri"/>
+          <w:szCs w:val="24"/>
+        </w:rPr>
+        <w:t>actor’s</w:t>
+      </w:r>
+      <w:r>
+        <w:rPr>
+          <w:rFonts w:eastAsia="Calibri"/>
+          <w:szCs w:val="24"/>
+        </w:rPr>
+        <w:t xml:space="preserve"> role with respect to the </w:t>
       </w:r>
       <w:r>
         <w:rPr>
@@ -521,6 +591,7 @@
           <w:sz w:val="24"/>
           <w:szCs w:val="24"/>
         </w:rPr>
+        <w:lastRenderedPageBreak/>
         <w:t>Authorized Seller</w:t>
       </w:r>
       <w:r>
@@ -544,6 +615,17 @@
     </w:p>
     <w:p>
       <w:pPr>
+        <w:pStyle w:val="ListParagraph"/>
+        <w:spacing w:after="0" w:line="360" w:lineRule="auto"/>
+        <w:jc w:val="both"/>
+        <w:rPr>
+          <w:sz w:val="24"/>
+          <w:szCs w:val="24"/>
+        </w:rPr>
+      </w:pPr>
+    </w:p>
+    <w:p>
+      <w:pPr>
         <w:spacing w:line="360" w:lineRule="auto"/>
         <w:jc w:val="both"/>
         <w:rPr>
@@ -556,7 +638,6 @@
           <w:b/>
           <w:szCs w:val="24"/>
         </w:rPr>
-        <w:lastRenderedPageBreak/>
         <w:t>Business Objectives</w:t>
       </w:r>
       <w:bookmarkEnd w:id="8"/>
@@ -596,15 +677,6 @@
     </w:p>
     <w:p>
       <w:pPr>
-        <w:spacing w:line="360" w:lineRule="auto"/>
-        <w:jc w:val="both"/>
-        <w:rPr>
-          <w:szCs w:val="24"/>
-        </w:rPr>
-      </w:pPr>
-    </w:p>
-    <w:p>
-      <w:pPr>
         <w:pStyle w:val="ListParagraph"/>
         <w:numPr>
           <w:ilvl w:val="0"/>
@@ -710,7 +782,7 @@
     <w:p>
       <w:pPr>
         <w:spacing w:line="360" w:lineRule="auto"/>
-        <w:ind w:firstLine="720"/>
+        <w:ind w:left="284"/>
         <w:jc w:val="both"/>
         <w:rPr>
           <w:rFonts w:eastAsia="Calibri"/>
@@ -1639,7 +1711,19 @@
               <w:rPr>
                 <w:rFonts w:eastAsia="Calibri"/>
               </w:rPr>
-              <w:t xml:space="preserve"> User he can logout from the system</w:t>
+              <w:t xml:space="preserve"> User he </w:t>
+            </w:r>
+            <w:r>
+              <w:rPr>
+                <w:rFonts w:eastAsia="Calibri"/>
+              </w:rPr>
+              <w:t>cans</w:t>
+            </w:r>
+            <w:r>
+              <w:rPr>
+                <w:rFonts w:eastAsia="Calibri"/>
+              </w:rPr>
+              <w:t xml:space="preserve"> logout from the system</w:t>
             </w:r>
             <w:r>
               <w:rPr>
@@ -2470,13 +2554,6 @@
         </w:rPr>
         <w:t>As a new user one should register to purchase product.</w:t>
       </w:r>
-      <w:r>
-        <w:rPr>
-          <w:rFonts w:eastAsia="Calibri"/>
-          <w:szCs w:val="24"/>
-        </w:rPr>
-        <w:t>.</w:t>
-      </w:r>
     </w:p>
     <w:p>
       <w:pPr>
@@ -2933,6 +3010,7 @@
           <w:szCs w:val="24"/>
           <w:lang w:val="en-IN" w:eastAsia="en-IN"/>
         </w:rPr>
+        <w:lastRenderedPageBreak/>
         <w:t>User has to put user id</w:t>
       </w:r>
       <w:r>
@@ -3021,7 +3099,6 @@
           <w:szCs w:val="24"/>
           <w:lang w:val="en-IN" w:eastAsia="en-IN"/>
         </w:rPr>
-        <w:lastRenderedPageBreak/>
         <w:t xml:space="preserve">User provide </w:t>
       </w:r>
       <w:r>
@@ -3335,13 +3412,6 @@
         </w:rPr>
         <w:t>As a user he can view all of his previously purchased products.</w:t>
       </w:r>
-      <w:r>
-        <w:rPr>
-          <w:rFonts w:eastAsia="Calibri"/>
-          <w:szCs w:val="24"/>
-        </w:rPr>
-        <w:t>.</w:t>
-      </w:r>
     </w:p>
     <w:p>
       <w:pPr>
@@ -4355,7 +4425,21 @@
           <w:rFonts w:eastAsia="Calibri"/>
           <w:szCs w:val="24"/>
         </w:rPr>
-        <w:t xml:space="preserve"> As a User he can logout from the system.</w:t>
+        <w:t xml:space="preserve"> As a User he </w:t>
+      </w:r>
+      <w:r>
+        <w:rPr>
+          <w:rFonts w:eastAsia="Calibri"/>
+          <w:szCs w:val="24"/>
+        </w:rPr>
+        <w:t>cans</w:t>
+      </w:r>
+      <w:r>
+        <w:rPr>
+          <w:rFonts w:eastAsia="Calibri"/>
+          <w:szCs w:val="24"/>
+        </w:rPr>
+        <w:t xml:space="preserve"> logout from the system.</w:t>
       </w:r>
     </w:p>
     <w:p>
@@ -4477,7 +4561,7 @@
           <w:rFonts w:eastAsia="Calibri"/>
           <w:szCs w:val="24"/>
         </w:rPr>
-        <w:t xml:space="preserve"> one should register to purchase product..</w:t>
+        <w:t xml:space="preserve"> one should register to purchase product.</w:t>
       </w:r>
     </w:p>
     <w:p>
@@ -5271,7 +5355,25 @@
           <w:szCs w:val="24"/>
           <w:lang w:val="en-IN" w:eastAsia="en-IN"/>
         </w:rPr>
-        <w:t xml:space="preserve"> and on the Dashboard, by clicking on Add Product, it will migrated on Add Product page.</w:t>
+        <w:t xml:space="preserve"> and on the Dashboard, by clicking on Add Product, it will </w:t>
+      </w:r>
+      <w:r>
+        <w:rPr>
+          <w:rFonts w:ascii="Times New Roman" w:hAnsi="Times New Roman" w:cs="Times New Roman"/>
+          <w:sz w:val="24"/>
+          <w:szCs w:val="24"/>
+          <w:lang w:val="en-IN" w:eastAsia="en-IN"/>
+        </w:rPr>
+        <w:t>migrate</w:t>
+      </w:r>
+      <w:r>
+        <w:rPr>
+          <w:rFonts w:ascii="Times New Roman" w:hAnsi="Times New Roman" w:cs="Times New Roman"/>
+          <w:sz w:val="24"/>
+          <w:szCs w:val="24"/>
+          <w:lang w:val="en-IN" w:eastAsia="en-IN"/>
+        </w:rPr>
+        <w:t xml:space="preserve"> on Add Product page.</w:t>
       </w:r>
     </w:p>
     <w:p>
@@ -5297,7 +5399,25 @@
           <w:szCs w:val="24"/>
           <w:lang w:val="en-IN" w:eastAsia="en-IN"/>
         </w:rPr>
-        <w:t>After adding necessary details on the Add Product page, seller can Add Product.</w:t>
+        <w:t xml:space="preserve">After adding necessary details on the Add Product page, seller can </w:t>
+      </w:r>
+      <w:r>
+        <w:rPr>
+          <w:rFonts w:ascii="Times New Roman" w:hAnsi="Times New Roman" w:cs="Times New Roman"/>
+          <w:sz w:val="24"/>
+          <w:szCs w:val="24"/>
+          <w:lang w:val="en-IN" w:eastAsia="en-IN"/>
+        </w:rPr>
+        <w:t>add</w:t>
+      </w:r>
+      <w:r>
+        <w:rPr>
+          <w:rFonts w:ascii="Times New Roman" w:hAnsi="Times New Roman" w:cs="Times New Roman"/>
+          <w:sz w:val="24"/>
+          <w:szCs w:val="24"/>
+          <w:lang w:val="en-IN" w:eastAsia="en-IN"/>
+        </w:rPr>
+        <w:t xml:space="preserve"> Product.</w:t>
       </w:r>
     </w:p>
     <w:p>
@@ -6156,7 +6276,7 @@
         <w:noProof/>
         <w:sz w:val="20"/>
       </w:rPr>
-      <w:t>7</w:t>
+      <w:t>4</w:t>
     </w:r>
     <w:r>
       <w:rPr>

</xml_diff>